<commit_message>
Improvements to various functions, lots of test cases for part IV and work on the word document
</commit_message>
<xml_diff>
--- a/Part 5.docx
+++ b/Part 5.docx
@@ -138,8 +138,143 @@
       </w:r>
     </w:p>
     <w:p/>
+    <w:p>
+      <w:pPr>
+        <w:pStyle w:val="Heading1"/>
+      </w:pPr>
+      <w:r>
+        <w:t>Testing Report:</w:t>
+      </w:r>
+    </w:p>
+    <w:p>
+      <w:r>
+        <w:t xml:space="preserve">The testing process </w:t>
+      </w:r>
+      <w:r>
+        <w:t>for the project</w:t>
+      </w:r>
+      <w:r>
+        <w:t xml:space="preserve"> was primarily performed after the various functions were implemented, although the basic tests supplied gave the project some of the benefits that a testing-oriented focus</w:t>
+      </w:r>
+      <w:r>
+        <w:t xml:space="preserve"> </w:t>
+      </w:r>
+      <w:r>
+        <w:t>can provide. Basic implementations could be tested for correctness throughout the programming stage, but more specific and complex tests were written after the bulk of programming had concluded.</w:t>
+      </w:r>
+    </w:p>
     <w:p/>
     <w:p>
+      <w:r>
+        <w:t>The project benefited from a comprehensive testing process which contained many of the different test types:</w:t>
+      </w:r>
+    </w:p>
+    <w:p>
+      <w:pPr>
+        <w:pStyle w:val="ListParagraph"/>
+        <w:numPr>
+          <w:ilvl w:val="0"/>
+          <w:numId w:val="5"/>
+        </w:numPr>
+      </w:pPr>
+      <w:r>
+        <w:rPr>
+          <w:b/>
+          <w:u w:val="single"/>
+        </w:rPr>
+        <w:t>Regression tests</w:t>
+      </w:r>
+      <w:r>
+        <w:t>: T</w:t>
+      </w:r>
+      <w:r>
+        <w:t>hese are added</w:t>
+      </w:r>
+      <w:r>
+        <w:t xml:space="preserve"> to</w:t>
+      </w:r>
+      <w:r>
+        <w:t xml:space="preserve"> ensure that </w:t>
+      </w:r>
+      <w:r>
+        <w:t>any</w:t>
+      </w:r>
+      <w:r>
+        <w:t xml:space="preserve"> test cases used to define the function (for example, when an empty array is added, or the tree is of an incorrect type) are still</w:t>
+      </w:r>
+      <w:r>
+        <w:t xml:space="preserve"> met after the code is implemented and updated</w:t>
+      </w:r>
+    </w:p>
+    <w:p>
+      <w:pPr>
+        <w:pStyle w:val="ListParagraph"/>
+        <w:numPr>
+          <w:ilvl w:val="0"/>
+          <w:numId w:val="5"/>
+        </w:numPr>
+        <w:rPr>
+          <w:b/>
+          <w:u w:val="single"/>
+        </w:rPr>
+      </w:pPr>
+      <w:r>
+        <w:rPr>
+          <w:b/>
+          <w:u w:val="single"/>
+        </w:rPr>
+        <w:t>Tests for invalid input:</w:t>
+      </w:r>
+      <w:r>
+        <w:t xml:space="preserve"> These tests are designed to ensure the program handles unexpected input gracefully (within the assumptions provided by assignment description).</w:t>
+      </w:r>
+    </w:p>
+    <w:p>
+      <w:pPr>
+        <w:pStyle w:val="ListParagraph"/>
+        <w:numPr>
+          <w:ilvl w:val="0"/>
+          <w:numId w:val="5"/>
+        </w:numPr>
+        <w:rPr>
+          <w:b/>
+          <w:u w:val="single"/>
+        </w:rPr>
+      </w:pPr>
+      <w:r>
+        <w:rPr>
+          <w:b/>
+          <w:u w:val="single"/>
+        </w:rPr>
+        <w:t>Tests for edge cases</w:t>
+      </w:r>
+      <w:r>
+        <w:t>: Testing the boundary cases to ensure</w:t>
+      </w:r>
+      <w:r>
+        <w:t xml:space="preserve"> they are handled</w:t>
+      </w:r>
+      <w:r>
+        <w:t xml:space="preserve"> appropriately </w:t>
+      </w:r>
+      <w:r>
+        <w:t xml:space="preserve">ensured the code </w:t>
+      </w:r>
+      <w:r>
+        <w:t>was handling its logic correctly</w:t>
+      </w:r>
+      <w:r>
+        <w:t>, and avoided the errors that are often harder to spot</w:t>
+      </w:r>
+      <w:bookmarkStart w:id="0" w:name="_GoBack"/>
+      <w:bookmarkEnd w:id="0"/>
+      <w:r>
+        <w:t>.</w:t>
+      </w:r>
+    </w:p>
+    <w:p/>
+    <w:p/>
+    <w:p>
       <w:pPr>
         <w:pStyle w:val="Heading1"/>
       </w:pPr>
@@ -154,7 +289,13 @@
     </w:p>
     <w:p>
       <w:r>
-        <w:t>The main workload was distributed as follows:</w:t>
+        <w:t xml:space="preserve">The main workload was distributed </w:t>
+      </w:r>
+      <w:r>
+        <w:t xml:space="preserve">in a 50/50 ratio </w:t>
+      </w:r>
+      <w:r>
+        <w:t>as follows:</w:t>
       </w:r>
     </w:p>
     <w:p>
@@ -182,6 +323,9 @@
       </w:pPr>
       <w:r>
         <w:t>Part 1</w:t>
+      </w:r>
+      <w:r>
+        <w:t xml:space="preserve"> (100%)</w:t>
       </w:r>
     </w:p>
     <w:p>
@@ -205,14 +349,46 @@
         <w:rPr>
           <w:rFonts w:ascii="Calibri" w:hAnsi="Calibri"/>
         </w:rPr>
-        <w:t xml:space="preserve">Part 2- </w:t>
-      </w:r>
-      <w:r>
-        <w:rPr>
-          <w:rFonts w:ascii="Calibri" w:hAnsi="Calibri" w:cs="Helvetica Neue"/>
-          <w:lang w:val="en-US"/>
-        </w:rPr>
-        <w:t>height( )</w:t>
+        <w:t>Part 2</w:t>
+      </w:r>
+      <w:r>
+        <w:rPr>
+          <w:rFonts w:ascii="Calibri" w:hAnsi="Calibri"/>
+        </w:rPr>
+        <w:t xml:space="preserve"> (~50%):</w:t>
+      </w:r>
+    </w:p>
+    <w:p>
+      <w:pPr>
+        <w:pStyle w:val="ListParagraph"/>
+        <w:widowControl w:val="0"/>
+        <w:numPr>
+          <w:ilvl w:val="2"/>
+          <w:numId w:val="4"/>
+        </w:numPr>
+        <w:autoSpaceDE w:val="0"/>
+        <w:autoSpaceDN w:val="0"/>
+        <w:adjustRightInd w:val="0"/>
+        <w:spacing w:line="320" w:lineRule="atLeast"/>
+        <w:ind w:left="1843"/>
+        <w:rPr>
+          <w:rFonts w:ascii="Calibri" w:hAnsi="Calibri" w:cs="Helvetica Neue"/>
+          <w:lang w:val="en-US"/>
+        </w:rPr>
+      </w:pPr>
+      <w:r>
+        <w:rPr>
+          <w:rFonts w:ascii="Calibri" w:hAnsi="Calibri" w:cs="Helvetica Neue"/>
+          <w:lang w:val="en-US"/>
+        </w:rPr>
+        <w:t>h</w:t>
+      </w:r>
+      <w:r>
+        <w:rPr>
+          <w:rFonts w:ascii="Calibri" w:hAnsi="Calibri" w:cs="Helvetica Neue"/>
+          <w:lang w:val="en-US"/>
+        </w:rPr>
+        <w:t>eight( )</w:t>
       </w:r>
       <w:r>
         <w:rPr>
@@ -262,13 +438,6 @@
           <w:lang w:val="en-US"/>
         </w:rPr>
         <w:t xml:space="preserve">, </w:t>
-      </w:r>
-      <w:r>
-        <w:rPr>
-          <w:rFonts w:ascii="Calibri" w:hAnsi="Calibri" w:cs="Helvetica Neue"/>
-          <w:lang w:val="en-US"/>
-        </w:rPr>
-        <w:br/>
       </w:r>
       <w:r>
         <w:rPr>
@@ -307,7 +476,40 @@
           <w:rFonts w:ascii="Calibri" w:hAnsi="Calibri" w:cs="Helvetica Neue"/>
           <w:lang w:val="en-US"/>
         </w:rPr>
-        <w:t>Part 3- add(</w:t>
+        <w:t>Part 3</w:t>
+      </w:r>
+      <w:r>
+        <w:rPr>
+          <w:rFonts w:ascii="Calibri" w:hAnsi="Calibri" w:cs="Helvetica Neue"/>
+          <w:lang w:val="en-US"/>
+        </w:rPr>
+        <w:t xml:space="preserve"> (~50%):</w:t>
+      </w:r>
+    </w:p>
+    <w:p>
+      <w:pPr>
+        <w:pStyle w:val="ListParagraph"/>
+        <w:widowControl w:val="0"/>
+        <w:numPr>
+          <w:ilvl w:val="2"/>
+          <w:numId w:val="4"/>
+        </w:numPr>
+        <w:autoSpaceDE w:val="0"/>
+        <w:autoSpaceDN w:val="0"/>
+        <w:adjustRightInd w:val="0"/>
+        <w:spacing w:line="320" w:lineRule="atLeast"/>
+        <w:ind w:left="1843"/>
+        <w:rPr>
+          <w:rFonts w:ascii="Calibri" w:hAnsi="Calibri" w:cs="Helvetica Neue"/>
+          <w:lang w:val="en-US"/>
+        </w:rPr>
+      </w:pPr>
+      <w:r>
+        <w:rPr>
+          <w:rFonts w:ascii="Calibri" w:hAnsi="Calibri" w:cs="Helvetica Neue"/>
+          <w:lang w:val="en-US"/>
+        </w:rPr>
+        <w:t>add(</w:t>
       </w:r>
       <w:r>
         <w:rPr>
@@ -316,8 +518,6 @@
         </w:rPr>
         <w:t xml:space="preserve"> </w:t>
       </w:r>
-      <w:bookmarkStart w:id="0" w:name="_GoBack"/>
-      <w:bookmarkEnd w:id="0"/>
       <w:r>
         <w:rPr>
           <w:rFonts w:ascii="Calibri" w:hAnsi="Calibri" w:cs="Helvetica Neue"/>
@@ -373,7 +573,40 @@
           <w:rFonts w:ascii="Calibri" w:hAnsi="Calibri" w:cs="Helvetica Neue"/>
           <w:lang w:val="en-US"/>
         </w:rPr>
-        <w:t>Part 2- numLeaves(int depth), numPositions(int depth),</w:t>
+        <w:t>Part 2</w:t>
+      </w:r>
+      <w:r>
+        <w:rPr>
+          <w:rFonts w:ascii="Calibri" w:hAnsi="Calibri" w:cs="Helvetica Neue"/>
+          <w:lang w:val="en-US"/>
+        </w:rPr>
+        <w:t xml:space="preserve"> (~50%):</w:t>
+      </w:r>
+    </w:p>
+    <w:p>
+      <w:pPr>
+        <w:pStyle w:val="ListParagraph"/>
+        <w:widowControl w:val="0"/>
+        <w:numPr>
+          <w:ilvl w:val="2"/>
+          <w:numId w:val="4"/>
+        </w:numPr>
+        <w:autoSpaceDE w:val="0"/>
+        <w:autoSpaceDN w:val="0"/>
+        <w:adjustRightInd w:val="0"/>
+        <w:spacing w:line="320" w:lineRule="atLeast"/>
+        <w:ind w:left="1843"/>
+        <w:rPr>
+          <w:rFonts w:ascii="Calibri" w:hAnsi="Calibri" w:cs="Helvetica Neue"/>
+          <w:lang w:val="en-US"/>
+        </w:rPr>
+      </w:pPr>
+      <w:r>
+        <w:rPr>
+          <w:rFonts w:ascii="Calibri" w:hAnsi="Calibri" w:cs="Helvetica Neue"/>
+          <w:lang w:val="en-US"/>
+        </w:rPr>
+        <w:t>numLeaves(int depth), numPositions(int depth),</w:t>
       </w:r>
       <w:r>
         <w:rPr>
@@ -394,7 +627,15 @@
           <w:rFonts w:ascii="Calibri" w:hAnsi="Calibri" w:cs="Helvetica Neue"/>
           <w:lang w:val="en-US"/>
         </w:rPr>
-        <w:t>), isHeap(</w:t>
+        <w:t xml:space="preserve">), </w:t>
+      </w:r>
+      <w:r>
+        <w:rPr>
+          <w:rFonts w:ascii="Calibri" w:hAnsi="Calibri" w:cs="Helvetica Neue"/>
+          <w:lang w:val="en-US"/>
+        </w:rPr>
+        <w:lastRenderedPageBreak/>
+        <w:t>isHeap(</w:t>
       </w:r>
       <w:r>
         <w:rPr>
@@ -440,7 +681,40 @@
           <w:rFonts w:ascii="Calibri" w:hAnsi="Calibri" w:cs="Helvetica Neue"/>
           <w:lang w:val="en-US"/>
         </w:rPr>
-        <w:t>Part 3- remove(</w:t>
+        <w:t>Part 3</w:t>
+      </w:r>
+      <w:r>
+        <w:rPr>
+          <w:rFonts w:ascii="Calibri" w:hAnsi="Calibri" w:cs="Helvetica Neue"/>
+          <w:lang w:val="en-US"/>
+        </w:rPr>
+        <w:t xml:space="preserve"> (~50%):</w:t>
+      </w:r>
+    </w:p>
+    <w:p>
+      <w:pPr>
+        <w:pStyle w:val="ListParagraph"/>
+        <w:widowControl w:val="0"/>
+        <w:numPr>
+          <w:ilvl w:val="2"/>
+          <w:numId w:val="4"/>
+        </w:numPr>
+        <w:autoSpaceDE w:val="0"/>
+        <w:autoSpaceDN w:val="0"/>
+        <w:adjustRightInd w:val="0"/>
+        <w:spacing w:line="320" w:lineRule="atLeast"/>
+        <w:ind w:left="1843"/>
+        <w:rPr>
+          <w:rFonts w:ascii="Calibri" w:hAnsi="Calibri" w:cs="Helvetica Neue"/>
+          <w:lang w:val="en-US"/>
+        </w:rPr>
+      </w:pPr>
+      <w:r>
+        <w:rPr>
+          <w:rFonts w:ascii="Calibri" w:hAnsi="Calibri" w:cs="Helvetica Neue"/>
+          <w:lang w:val="en-US"/>
+        </w:rPr>
+        <w:t>remove(</w:t>
       </w:r>
       <w:r>
         <w:rPr>
@@ -481,8 +755,23 @@
         </w:rPr>
         <w:t>Part 4</w:t>
       </w:r>
+      <w:r>
+        <w:rPr>
+          <w:rFonts w:ascii="Calibri" w:hAnsi="Calibri" w:cs="Helvetica Neue"/>
+          <w:lang w:val="en-US"/>
+        </w:rPr>
+        <w:t xml:space="preserve"> (100%)</w:t>
+      </w:r>
     </w:p>
     <w:p/>
+    <w:p>
+      <w:r>
+        <w:t>Code collaboration was achieved via a private GitHub repository</w:t>
+      </w:r>
+      <w:r>
+        <w:t>, with code changes pulled from and pushed to the server as changes were made. Part 5 was completed in collaboration.</w:t>
+      </w:r>
+    </w:p>
     <w:sectPr>
       <w:pgSz w:w="11900" w:h="16840"/>
       <w:pgMar w:top="1440" w:right="1440" w:bottom="1440" w:left="1440" w:header="708" w:footer="708" w:gutter="0"/>
@@ -774,6 +1063,118 @@
     </w:lvl>
   </w:abstractNum>
   <w:abstractNum w:abstractNumId="3">
+    <w:nsid w:val="2E01275A"/>
+    <w:multiLevelType w:val="hybridMultilevel"/>
+    <w:tmpl w:val="CF9E6970"/>
+    <w:lvl w:ilvl="0" w:tplc="F57ACF7C">
+      <w:numFmt w:val="bullet"/>
+      <w:lvlText w:val="-"/>
+      <w:lvlJc w:val="left"/>
+      <w:pPr>
+        <w:ind w:left="720" w:hanging="360"/>
+      </w:pPr>
+      <w:rPr>
+        <w:rFonts w:ascii="Calibri" w:eastAsiaTheme="minorHAnsi" w:hAnsi="Calibri" w:cstheme="minorBidi" w:hint="default"/>
+      </w:rPr>
+    </w:lvl>
+    <w:lvl w:ilvl="1" w:tplc="04090003" w:tentative="1">
+      <w:start w:val="1"/>
+      <w:numFmt w:val="bullet"/>
+      <w:lvlText w:val="o"/>
+      <w:lvlJc w:val="left"/>
+      <w:pPr>
+        <w:ind w:left="1440" w:hanging="360"/>
+      </w:pPr>
+      <w:rPr>
+        <w:rFonts w:ascii="Courier New" w:hAnsi="Courier New" w:cs="Courier New" w:hint="default"/>
+      </w:rPr>
+    </w:lvl>
+    <w:lvl w:ilvl="2" w:tplc="04090005" w:tentative="1">
+      <w:start w:val="1"/>
+      <w:numFmt w:val="bullet"/>
+      <w:lvlText w:val=""/>
+      <w:lvlJc w:val="left"/>
+      <w:pPr>
+        <w:ind w:left="2160" w:hanging="360"/>
+      </w:pPr>
+      <w:rPr>
+        <w:rFonts w:ascii="Wingdings" w:hAnsi="Wingdings" w:hint="default"/>
+      </w:rPr>
+    </w:lvl>
+    <w:lvl w:ilvl="3" w:tplc="04090001" w:tentative="1">
+      <w:start w:val="1"/>
+      <w:numFmt w:val="bullet"/>
+      <w:lvlText w:val=""/>
+      <w:lvlJc w:val="left"/>
+      <w:pPr>
+        <w:ind w:left="2880" w:hanging="360"/>
+      </w:pPr>
+      <w:rPr>
+        <w:rFonts w:ascii="Symbol" w:hAnsi="Symbol" w:hint="default"/>
+      </w:rPr>
+    </w:lvl>
+    <w:lvl w:ilvl="4" w:tplc="04090003" w:tentative="1">
+      <w:start w:val="1"/>
+      <w:numFmt w:val="bullet"/>
+      <w:lvlText w:val="o"/>
+      <w:lvlJc w:val="left"/>
+      <w:pPr>
+        <w:ind w:left="3600" w:hanging="360"/>
+      </w:pPr>
+      <w:rPr>
+        <w:rFonts w:ascii="Courier New" w:hAnsi="Courier New" w:cs="Courier New" w:hint="default"/>
+      </w:rPr>
+    </w:lvl>
+    <w:lvl w:ilvl="5" w:tplc="04090005" w:tentative="1">
+      <w:start w:val="1"/>
+      <w:numFmt w:val="bullet"/>
+      <w:lvlText w:val=""/>
+      <w:lvlJc w:val="left"/>
+      <w:pPr>
+        <w:ind w:left="4320" w:hanging="360"/>
+      </w:pPr>
+      <w:rPr>
+        <w:rFonts w:ascii="Wingdings" w:hAnsi="Wingdings" w:hint="default"/>
+      </w:rPr>
+    </w:lvl>
+    <w:lvl w:ilvl="6" w:tplc="04090001" w:tentative="1">
+      <w:start w:val="1"/>
+      <w:numFmt w:val="bullet"/>
+      <w:lvlText w:val=""/>
+      <w:lvlJc w:val="left"/>
+      <w:pPr>
+        <w:ind w:left="5040" w:hanging="360"/>
+      </w:pPr>
+      <w:rPr>
+        <w:rFonts w:ascii="Symbol" w:hAnsi="Symbol" w:hint="default"/>
+      </w:rPr>
+    </w:lvl>
+    <w:lvl w:ilvl="7" w:tplc="04090003" w:tentative="1">
+      <w:start w:val="1"/>
+      <w:numFmt w:val="bullet"/>
+      <w:lvlText w:val="o"/>
+      <w:lvlJc w:val="left"/>
+      <w:pPr>
+        <w:ind w:left="5760" w:hanging="360"/>
+      </w:pPr>
+      <w:rPr>
+        <w:rFonts w:ascii="Courier New" w:hAnsi="Courier New" w:cs="Courier New" w:hint="default"/>
+      </w:rPr>
+    </w:lvl>
+    <w:lvl w:ilvl="8" w:tplc="04090005" w:tentative="1">
+      <w:start w:val="1"/>
+      <w:numFmt w:val="bullet"/>
+      <w:lvlText w:val=""/>
+      <w:lvlJc w:val="left"/>
+      <w:pPr>
+        <w:ind w:left="6480" w:hanging="360"/>
+      </w:pPr>
+      <w:rPr>
+        <w:rFonts w:ascii="Wingdings" w:hAnsi="Wingdings" w:hint="default"/>
+      </w:rPr>
+    </w:lvl>
+  </w:abstractNum>
+  <w:abstractNum w:abstractNumId="4">
     <w:nsid w:val="6E6A1A96"/>
     <w:multiLevelType w:val="hybridMultilevel"/>
     <w:tmpl w:val="4C887C8E"/>
@@ -890,13 +1291,16 @@
     <w:abstractNumId w:val="0"/>
   </w:num>
   <w:num w:numId="2">
-    <w:abstractNumId w:val="3"/>
+    <w:abstractNumId w:val="4"/>
   </w:num>
   <w:num w:numId="3">
     <w:abstractNumId w:val="2"/>
   </w:num>
   <w:num w:numId="4">
     <w:abstractNumId w:val="1"/>
+  </w:num>
+  <w:num w:numId="5">
+    <w:abstractNumId w:val="3"/>
   </w:num>
 </w:numbering>
 </file>
@@ -1321,6 +1725,28 @@
       <w:szCs w:val="32"/>
     </w:rPr>
   </w:style>
+  <w:style w:type="paragraph" w:styleId="Heading2">
+    <w:name w:val="heading 2"/>
+    <w:basedOn w:val="Normal"/>
+    <w:next w:val="Normal"/>
+    <w:link w:val="Heading2Char"/>
+    <w:uiPriority w:val="9"/>
+    <w:unhideWhenUsed/>
+    <w:qFormat/>
+    <w:rsid w:val="00EB02D1"/>
+    <w:pPr>
+      <w:keepNext/>
+      <w:keepLines/>
+      <w:spacing w:before="40"/>
+      <w:outlineLvl w:val="1"/>
+    </w:pPr>
+    <w:rPr>
+      <w:rFonts w:asciiTheme="majorHAnsi" w:eastAsiaTheme="majorEastAsia" w:hAnsiTheme="majorHAnsi" w:cstheme="majorBidi"/>
+      <w:color w:val="2E74B5" w:themeColor="accent1" w:themeShade="BF"/>
+      <w:sz w:val="26"/>
+      <w:szCs w:val="26"/>
+    </w:rPr>
+  </w:style>
   <w:style w:type="character" w:default="1" w:styleId="DefaultParagraphFont">
     <w:name w:val="Default Paragraph Font"/>
     <w:uiPriority w:val="1"/>
@@ -1404,6 +1830,19 @@
       <w:ind w:left="720"/>
       <w:contextualSpacing/>
     </w:pPr>
+  </w:style>
+  <w:style w:type="character" w:customStyle="1" w:styleId="Heading2Char">
+    <w:name w:val="Heading 2 Char"/>
+    <w:basedOn w:val="DefaultParagraphFont"/>
+    <w:link w:val="Heading2"/>
+    <w:uiPriority w:val="9"/>
+    <w:rsid w:val="00EB02D1"/>
+    <w:rPr>
+      <w:rFonts w:asciiTheme="majorHAnsi" w:eastAsiaTheme="majorEastAsia" w:hAnsiTheme="majorHAnsi" w:cstheme="majorBidi"/>
+      <w:color w:val="2E74B5" w:themeColor="accent1" w:themeShade="BF"/>
+      <w:sz w:val="26"/>
+      <w:szCs w:val="26"/>
+    </w:rPr>
   </w:style>
 </w:styles>
 </file>

</xml_diff>